<commit_message>
ImageRendering optimiert Ausweisvorlage konfigurierbar
</commit_message>
<xml_diff>
--- a/parent/doc/benutzerhandbuch.docx
+++ b/parent/doc/benutzerhandbuch.docx
@@ -39,14 +39,12 @@
           <w:sz w:val="72"/>
         </w:rPr>
       </w:pPr>
-      <w:proofErr w:type="spellStart"/>
       <w:r>
         <w:rPr>
           <w:sz w:val="72"/>
         </w:rPr>
         <w:t>Sentinel</w:t>
       </w:r>
-      <w:proofErr w:type="spellEnd"/>
     </w:p>
     <w:p>
       <w:r>
@@ -58,7 +56,6 @@
         <w:pStyle w:val="berschrift1"/>
       </w:pPr>
       <w:r>
-        <w:lastRenderedPageBreak/>
         <w:t>Installation</w:t>
       </w:r>
     </w:p>
@@ -87,6 +84,18 @@
       </w:r>
     </w:p>
     <w:p>
+      <w:pPr>
+        <w:pStyle w:val="Listenabsatz"/>
+        <w:numPr>
+          <w:ilvl w:val="0"/>
+          <w:numId w:val="1"/>
+        </w:numPr>
+      </w:pPr>
+      <w:r>
+        <w:t>Konfiguration</w:t>
+      </w:r>
+    </w:p>
+    <w:p>
       <w:r>
         <w:br w:type="page"/>
       </w:r>
@@ -96,11 +105,43 @@
         <w:pStyle w:val="berschrift1"/>
       </w:pPr>
       <w:r>
-        <w:lastRenderedPageBreak/>
         <w:t>Benutzungshandbuch</w:t>
       </w:r>
-      <w:bookmarkStart w:id="0" w:name="_GoBack"/>
-      <w:bookmarkEnd w:id="0"/>
+    </w:p>
+    <w:p>
+      <w:r>
+        <w:br w:type="page"/>
+      </w:r>
+    </w:p>
+    <w:p>
+      <w:r>
+        <w:t>Server konfiguration:</w:t>
+      </w:r>
+    </w:p>
+    <w:p>
+      <w:r>
+        <w:t>Dem Server kann man mehrere Programm Argumente mitgeben:</w:t>
+      </w:r>
+    </w:p>
+    <w:p>
+      <w:r>
+        <w:t>-debugmode</w:t>
+      </w:r>
+    </w:p>
+    <w:p>
+      <w:r>
+        <w:t>-port</w:t>
+      </w:r>
+    </w:p>
+    <w:p>
+      <w:r>
+        <w:t>-ip</w:t>
+      </w:r>
+    </w:p>
+    <w:p>
+      <w:r>
+        <w:t>-headless</w:t>
+      </w:r>
     </w:p>
     <w:sectPr>
       <w:pgSz w:w="11906" w:h="16838"/>

</xml_diff>